<commit_message>
finish 1st draft of presentation slides
</commit_message>
<xml_diff>
--- a/docs/jf-thesis.docx
+++ b/docs/jf-thesis.docx
@@ -201,19 +201,19 @@
         <w:t xml:space="preserve"> </w:t>
       </w:r>
       <w:r>
-        <w:t xml:space="preserve">experiment. It was started by Dr. Pascal Berrill, professor of silviculture at</w:t>
-      </w:r>
-      <w:r>
-        <w:t xml:space="preserve"> </w:t>
-      </w:r>
-      <w:r>
-        <w:t xml:space="preserve">Cal-Poly Humboldt. The experiment is located in the Jackson Demonstration State</w:t>
-      </w:r>
-      <w:r>
-        <w:t xml:space="preserve"> </w:t>
-      </w:r>
-      <w:r>
-        <w:t xml:space="preserve">Forest in Mendocino County, California. The multi-age experiment explores the</w:t>
+        <w:t xml:space="preserve">experiment which is maintained by Dr. Pascal Berrill, professor of silviculture</w:t>
+      </w:r>
+      <w:r>
+        <w:t xml:space="preserve"> </w:t>
+      </w:r>
+      <w:r>
+        <w:t xml:space="preserve">at Cal-Poly Humboldt, in conjunction with the Jackson Demonstration State Forest</w:t>
+      </w:r>
+      <w:r>
+        <w:t xml:space="preserve"> </w:t>
+      </w:r>
+      <w:r>
+        <w:t xml:space="preserve">in Mendocino County, California. The multi-aged experiment explores the</w:t>
       </w:r>
       <w:r>
         <w:t xml:space="preserve"> </w:t>
@@ -237,7 +237,7 @@
         <w:t xml:space="preserve"> </w:t>
       </w:r>
       <w:r>
-        <w:t xml:space="preserve">characterization.</w:t>
+        <w:t xml:space="preserve">characterization and regeneration density.</w:t>
       </w:r>
     </w:p>
     <w:bookmarkEnd w:id="20"/>

</xml_diff>